<commit_message>
Planning Completed - Development Started
</commit_message>
<xml_diff>
--- a/Task2_SectionA_PlayasLimpias.docx
+++ b/Task2_SectionA_PlayasLimpias.docx
@@ -1711,35 +1711,7 @@
         <w:rPr>
           <w:rFonts w:eastAsiaTheme="majorEastAsia" w:cstheme="minorHAnsi"/>
         </w:rPr>
-        <w:t>(</w:t>
-      </w:r>
-      <w:proofErr w:type="spellStart"/>
-      <w:r>
-        <w:rPr>
-          <w:rFonts w:eastAsiaTheme="majorEastAsia" w:cstheme="minorHAnsi"/>
-        </w:rPr>
-        <w:t>Departamento</w:t>
-      </w:r>
-      <w:proofErr w:type="spellEnd"/>
-      <w:r>
-        <w:rPr>
-          <w:rFonts w:eastAsiaTheme="majorEastAsia" w:cstheme="minorHAnsi"/>
-        </w:rPr>
-        <w:t xml:space="preserve"> de </w:t>
-      </w:r>
-      <w:proofErr w:type="spellStart"/>
-      <w:r>
-        <w:rPr>
-          <w:rFonts w:eastAsiaTheme="majorEastAsia" w:cstheme="minorHAnsi"/>
-        </w:rPr>
-        <w:t>Recursos</w:t>
-      </w:r>
-      <w:proofErr w:type="spellEnd"/>
-      <w:r>
-        <w:rPr>
-          <w:rFonts w:eastAsiaTheme="majorEastAsia" w:cstheme="minorHAnsi"/>
-        </w:rPr>
-        <w:t xml:space="preserve"> Naturales y Ambientales de Puerto Rico</w:t>
+        <w:t>(Departamento de Recursos Naturales y Ambientales de Puerto Rico</w:t>
       </w:r>
       <w:r>
         <w:rPr>
@@ -1950,21 +1922,7 @@
         <w:rPr>
           <w:rFonts w:eastAsiaTheme="majorEastAsia" w:cstheme="minorHAnsi"/>
         </w:rPr>
-        <w:t>Many individuals will gladly volunteer their time and help clean our coastlines, but to make a significant impact, many volunteers is often needed. Many non-profit organizations perform coast rescue events (trash clean up</w:t>
-      </w:r>
-      <w:proofErr w:type="gramStart"/>
-      <w:r>
-        <w:rPr>
-          <w:rFonts w:eastAsiaTheme="majorEastAsia" w:cstheme="minorHAnsi"/>
-        </w:rPr>
-        <w:t>),</w:t>
-      </w:r>
-      <w:proofErr w:type="gramEnd"/>
-      <w:r>
-        <w:rPr>
-          <w:rFonts w:eastAsiaTheme="majorEastAsia" w:cstheme="minorHAnsi"/>
-        </w:rPr>
-        <w:t xml:space="preserve"> </w:t>
+        <w:t xml:space="preserve">Many individuals will gladly volunteer their time and help clean our coastlines, but to make a significant impact, many volunteers is often needed. Many non-profit organizations perform coast rescue events (trash clean up), </w:t>
       </w:r>
       <w:r>
         <w:rPr>
@@ -2115,13 +2073,8 @@
       <w:r>
         <w:t xml:space="preserve">preserving many ecosystems. </w:t>
       </w:r>
-      <w:proofErr w:type="gramStart"/>
-      <w:r>
-        <w:t>At the moment</w:t>
-      </w:r>
-      <w:proofErr w:type="gramEnd"/>
-      <w:r>
-        <w:t xml:space="preserve">, </w:t>
+      <w:r>
+        <w:t xml:space="preserve">At the moment, </w:t>
       </w:r>
       <w:r>
         <w:t xml:space="preserve">DRNA </w:t>
@@ -2323,15 +2276,7 @@
         <w:t xml:space="preserve"> also</w:t>
       </w:r>
       <w:r>
-        <w:t xml:space="preserve"> </w:t>
-      </w:r>
-      <w:proofErr w:type="gramStart"/>
-      <w:r>
-        <w:t>have the ability to</w:t>
-      </w:r>
-      <w:proofErr w:type="gramEnd"/>
-      <w:r>
-        <w:t xml:space="preserve"> create their own custom events </w:t>
+        <w:t xml:space="preserve"> have the ability to create their own custom events </w:t>
       </w:r>
       <w:r>
         <w:t xml:space="preserve">providing the opportunity for other users to </w:t>
@@ -2677,15 +2622,7 @@
         <w:t>phase</w:t>
       </w:r>
       <w:r>
-        <w:t xml:space="preserve">. In this phase, hence its name, we will implement all that has been </w:t>
-      </w:r>
-      <w:proofErr w:type="spellStart"/>
-      <w:r>
-        <w:t>planed</w:t>
-      </w:r>
-      <w:proofErr w:type="spellEnd"/>
-      <w:r>
-        <w:t xml:space="preserve"> and agreed in the previous phases. We will use all the previous documents as a guide to develop the actual code and design of the software </w:t>
+        <w:t xml:space="preserve">. In this phase, hence its name, we will implement all that has been planed and agreed in the previous phases. We will use all the previous documents as a guide to develop the actual code and design of the software </w:t>
       </w:r>
       <w:r>
         <w:t>solution</w:t>
@@ -2720,13 +2657,8 @@
       <w:r>
         <w:t xml:space="preserve"> </w:t>
       </w:r>
-      <w:proofErr w:type="gramStart"/>
-      <w:r>
-        <w:t>In</w:t>
-      </w:r>
-      <w:proofErr w:type="gramEnd"/>
-      <w:r>
-        <w:t xml:space="preserve"> every occasion</w:t>
+      <w:r>
+        <w:t>In every occasion</w:t>
       </w:r>
       <w:r>
         <w:t xml:space="preserve"> an error is discovered it will be immediately addressed and fix</w:t>
@@ -2744,15 +2676,7 @@
         <w:t xml:space="preserve">After various tests, iterations, and only when the quality standard has been met, we will move onto the delivery and deployment phase. </w:t>
       </w:r>
       <w:r>
-        <w:t xml:space="preserve">In this phase we will move the application into its </w:t>
-      </w:r>
-      <w:proofErr w:type="gramStart"/>
-      <w:r>
-        <w:t>final destination</w:t>
-      </w:r>
-      <w:proofErr w:type="gramEnd"/>
-      <w:r>
-        <w:t>, the production environment. Once the complete software solution is successfully deployed into the production environment it can be accessed and use by the customer and its clients.</w:t>
+        <w:t>In this phase we will move the application into its final destination, the production environment. Once the complete software solution is successfully deployed into the production environment it can be accessed and use by the customer and its clients.</w:t>
       </w:r>
     </w:p>
     <w:p>
@@ -2904,15 +2828,7 @@
         <w:spacing w:line="480" w:lineRule="auto"/>
       </w:pPr>
       <w:r>
-        <w:t xml:space="preserve">Contains all the requirements that the final software solution must meet </w:t>
-      </w:r>
-      <w:proofErr w:type="gramStart"/>
-      <w:r>
-        <w:t>in order to</w:t>
-      </w:r>
-      <w:proofErr w:type="gramEnd"/>
-      <w:r>
-        <w:t xml:space="preserve"> be considered completed</w:t>
+        <w:t>Contains all the requirements that the final software solution must meet in order to be considered completed</w:t>
       </w:r>
       <w:r>
         <w:t>.</w:t>
@@ -3556,13 +3472,8 @@
       </w:pPr>
       <w:r>
         <w:tab/>
-        <w:t xml:space="preserve">Once the requirements phase is completed, the project team will require minimum to </w:t>
-      </w:r>
-      <w:proofErr w:type="gramStart"/>
-      <w:r>
-        <w:t>none</w:t>
-      </w:r>
-      <w:proofErr w:type="gramEnd"/>
+        <w:t>Once the requirements phase is completed, the project team will require minimum to none</w:t>
+      </w:r>
       <w:r>
         <w:t xml:space="preserve"> </w:t>
       </w:r>
@@ -3828,13 +3739,8 @@
       <w:r>
         <w:t xml:space="preserve">just </w:t>
       </w:r>
-      <w:proofErr w:type="gramStart"/>
-      <w:r>
-        <w:t>a brief moment</w:t>
-      </w:r>
-      <w:proofErr w:type="gramEnd"/>
-      <w:r>
-        <w:t xml:space="preserve">. </w:t>
+      <w:r>
+        <w:t xml:space="preserve">a brief moment. </w:t>
       </w:r>
       <w:r>
         <w:t>The QA developer will then carefully review each test</w:t>
@@ -4042,10 +3948,28 @@
         <w:t xml:space="preserve">more </w:t>
       </w:r>
       <w:r>
-        <w:t xml:space="preserve">responsive and eye-pleasing to the user in a shorter amount of time. For the database, we will be using MySQL, an open-source </w:t>
-      </w:r>
-      <w:r>
-        <w:t xml:space="preserve">relational database solution. </w:t>
+        <w:t>responsive and eye-pleasing to the user in a shorter amount of time. For the database, we will be using SQL</w:t>
+      </w:r>
+      <w:r>
+        <w:t>ite</w:t>
+      </w:r>
+      <w:r>
+        <w:t>, an open-source</w:t>
+      </w:r>
+      <w:r>
+        <w:t xml:space="preserve"> database solution</w:t>
+      </w:r>
+      <w:r>
+        <w:t xml:space="preserve">, which is more than sufficient for the web application data needs. </w:t>
+      </w:r>
+      <w:r>
+        <w:t>S</w:t>
+      </w:r>
+      <w:r>
+        <w:t xml:space="preserve">ince SQLite is </w:t>
+      </w:r>
+      <w:r>
+        <w:t>integrated into our web application in the form of a file is fast, it will reduce development time and maintenance needs, and also lower costs when hosting the complete solution in the cloud.</w:t>
       </w:r>
     </w:p>
     <w:p>
@@ -4115,7 +4039,13 @@
         <w:t>fast</w:t>
       </w:r>
       <w:r>
-        <w:t xml:space="preserve"> but for this project we have a clear idea of what type of services will be required. Once Playas Limpias have been fully develop, tested, and is ready for deployment, it will require the use of two Azure services, a</w:t>
+        <w:t xml:space="preserve"> but for this project we have a clear idea of what type of services will be required. Once Playas Limpias have been fully develop, tested, and is ready for deployment, it will require the use of </w:t>
+      </w:r>
+      <w:r>
+        <w:t>just one</w:t>
+      </w:r>
+      <w:r>
+        <w:t xml:space="preserve"> Azure service, a</w:t>
       </w:r>
       <w:r>
         <w:t>n</w:t>
@@ -4124,21 +4054,19 @@
         <w:t xml:space="preserve"> “App Service” </w:t>
       </w:r>
       <w:r>
-        <w:t xml:space="preserve">to host the web application and a “SQL Database Service” to host the MySQL database. </w:t>
+        <w:t>to host the web application</w:t>
+      </w:r>
+      <w:r>
+        <w:t>. The database will be hosted alongside the web application</w:t>
+      </w:r>
+      <w:r>
+        <w:t xml:space="preserve">. </w:t>
       </w:r>
       <w:r>
         <w:t>With so many possibilities and combination of services, it can be easy to miscalculate precise pricing estimates. Luckily for us, Azure provides a “Services Pricing Calculator” that will allow us to simulate the creation of our required services and give us an accurate estimate.</w:t>
       </w:r>
       <w:r>
-        <w:t xml:space="preserve"> One major benefit of using a cloud service provider to host our web application is that we </w:t>
-      </w:r>
-      <w:proofErr w:type="gramStart"/>
-      <w:r>
-        <w:t>have the ability to</w:t>
-      </w:r>
-      <w:proofErr w:type="gramEnd"/>
-      <w:r>
-        <w:t xml:space="preserve"> pay only what is needed at the moment, meaning we can start with the minimum required processing and storage capacities and increase if needed as the user-base grows.  Using the calculator provided by </w:t>
+        <w:t xml:space="preserve"> One major benefit of using a cloud service provider to host our web application is that we have the ability to pay only what is needed at the moment, meaning we can start with the minimum required processing and storage capacities and increase if needed as the user-base grows.  Using the calculator provided by </w:t>
       </w:r>
       <w:r>
         <w:t>Azure and</w:t>
@@ -4147,18 +4075,26 @@
         <w:t xml:space="preserve"> </w:t>
       </w:r>
       <w:r>
-        <w:t>considering the basic processing and storage options an estimate of $25.32 per month was calculated.</w:t>
+        <w:t xml:space="preserve">considering the basic processing and </w:t>
+      </w:r>
+      <w:r>
+        <w:lastRenderedPageBreak/>
+        <w:t>storage options an estimate of $25.32 per month was calculated.</w:t>
       </w:r>
       <w:r>
         <w:t xml:space="preserve"> For the mentioned price, Playas Limpias web application </w:t>
       </w:r>
-      <w:proofErr w:type="gramStart"/>
-      <w:r>
-        <w:t>have</w:t>
-      </w:r>
-      <w:proofErr w:type="gramEnd"/>
-      <w:r>
-        <w:t xml:space="preserve"> all services required to be fully deployed with an “Service Level Agreement” or SLA of 99.99%.</w:t>
+      <w:r>
+        <w:t>has</w:t>
+      </w:r>
+      <w:r>
+        <w:t xml:space="preserve"> all required </w:t>
+      </w:r>
+      <w:r>
+        <w:t xml:space="preserve">services </w:t>
+      </w:r>
+      <w:r>
+        <w:t>to be fully deployed with an “Service Level Agreement” or SLA of 99.99%.</w:t>
       </w:r>
     </w:p>
     <w:p>
@@ -4176,7 +4112,6 @@
           <w:b/>
           <w:color w:val="auto"/>
         </w:rPr>
-        <w:lastRenderedPageBreak/>
         <w:t>Human Resource Requirements</w:t>
       </w:r>
       <w:bookmarkEnd w:id="23"/>
@@ -4662,7 +4597,6 @@
           <w:b/>
           <w:color w:val="auto"/>
         </w:rPr>
-        <w:lastRenderedPageBreak/>
         <w:t>Project Timeline</w:t>
       </w:r>
       <w:bookmarkEnd w:id="25"/>
@@ -5554,6 +5488,7 @@
               <w:jc w:val="center"/>
             </w:pPr>
             <w:r>
+              <w:lastRenderedPageBreak/>
               <w:t>Testing Phase</w:t>
             </w:r>
           </w:p>
@@ -5573,6 +5508,7 @@
               <w:cnfStyle w:val="000000000000" w:firstRow="0" w:lastRow="0" w:firstColumn="0" w:lastColumn="0" w:oddVBand="0" w:evenVBand="0" w:oddHBand="0" w:evenHBand="0" w:firstRowFirstColumn="0" w:firstRowLastColumn="0" w:lastRowFirstColumn="0" w:lastRowLastColumn="0"/>
             </w:pPr>
             <w:r>
+              <w:lastRenderedPageBreak/>
               <w:t>Review and r</w:t>
             </w:r>
             <w:r>
@@ -5601,6 +5537,7 @@
               <w:cnfStyle w:val="000000000000" w:firstRow="0" w:lastRow="0" w:firstColumn="0" w:lastColumn="0" w:oddVBand="0" w:evenVBand="0" w:oddHBand="0" w:evenHBand="0" w:firstRowFirstColumn="0" w:firstRowLastColumn="0" w:lastRowFirstColumn="0" w:lastRowLastColumn="0"/>
             </w:pPr>
             <w:r>
+              <w:lastRenderedPageBreak/>
               <w:t>Improved version of the web application</w:t>
             </w:r>
           </w:p>
@@ -5615,7 +5552,12 @@
               <w:cnfStyle w:val="000000000000" w:firstRow="0" w:lastRow="0" w:firstColumn="0" w:lastColumn="0" w:oddVBand="0" w:evenVBand="0" w:oddHBand="0" w:evenHBand="0" w:firstRowFirstColumn="0" w:firstRowLastColumn="0" w:lastRowFirstColumn="0" w:lastRowLastColumn="0"/>
             </w:pPr>
             <w:r>
-              <w:t>The QA tester will run all developed unit tests and work closely with programmer to fix any discovered bugs.</w:t>
+              <w:lastRenderedPageBreak/>
+              <w:t xml:space="preserve">The QA tester will run all developed unit </w:t>
+            </w:r>
+            <w:r>
+              <w:lastRenderedPageBreak/>
+              <w:t>tests and work closely with programmer to fix any discovered bugs.</w:t>
             </w:r>
           </w:p>
         </w:tc>
@@ -5641,6 +5583,7 @@
               <w:cnfStyle w:val="000000000000" w:firstRow="0" w:lastRow="0" w:firstColumn="0" w:lastColumn="0" w:oddVBand="0" w:evenVBand="0" w:oddHBand="0" w:evenHBand="0" w:firstRowFirstColumn="0" w:firstRowLastColumn="0" w:lastRowFirstColumn="0" w:lastRowLastColumn="0"/>
             </w:pPr>
             <w:r>
+              <w:lastRenderedPageBreak/>
               <w:t>4 days</w:t>
             </w:r>
           </w:p>
@@ -5733,10 +5676,7 @@
               <w:cnfStyle w:val="000000100000" w:firstRow="0" w:lastRow="0" w:firstColumn="0" w:lastColumn="0" w:oddVBand="0" w:evenVBand="0" w:oddHBand="1" w:evenHBand="0" w:firstRowFirstColumn="0" w:firstRowLastColumn="0" w:lastRowFirstColumn="0" w:lastRowLastColumn="0"/>
             </w:pPr>
             <w:r>
-              <w:t>Final</w:t>
-            </w:r>
-            <w:r>
-              <w:t xml:space="preserve"> version of the web application</w:t>
+              <w:t>Final version of the web application</w:t>
             </w:r>
           </w:p>
         </w:tc>

</xml_diff>